<commit_message>
Added description to vizes
</commit_message>
<xml_diff>
--- a/_site/process book/wikipedia viz process book.docx
+++ b/_site/process book/wikipedia viz process book.docx
@@ -371,7 +371,7 @@
           <w:docPartGallery w:val="Table of Contents"/>
           <w:docPartUnique w:val="true"/>
         </w:docPartObj>
-        <w:id w:val="895659985"/>
+        <w:id w:val="1362660449"/>
       </w:sdtPr>
       <w:sdtContent>
         <w:p>
@@ -415,6 +415,7 @@
             <w:rPr>
               <w:webHidden/>
               <w:rStyle w:val="IndexLink"/>
+              <w:vanish w:val="false"/>
             </w:rPr>
             <w:instrText> TOC \z \o "1-3" \u \h</w:instrText>
           </w:r>
@@ -422,6 +423,7 @@
             <w:rPr>
               <w:webHidden/>
               <w:rStyle w:val="IndexLink"/>
+              <w:vanish w:val="false"/>
             </w:rPr>
             <w:fldChar w:fldCharType="separate"/>
           </w:r>
@@ -429,13 +431,6 @@
             <w:r>
               <w:rPr>
                 <w:webHidden/>
-                <w:rStyle w:val="IndexLink"/>
-              </w:rPr>
-              <w:t>Introduction</w:t>
-            </w:r>
-            <w:r>
-              <w:rPr>
-                <w:webHidden/>
               </w:rPr>
               <w:fldChar w:fldCharType="begin"/>
             </w:r>
@@ -453,9 +448,11 @@
             </w:r>
             <w:r>
               <w:rPr>
+                <w:webHidden/>
                 <w:rStyle w:val="IndexLink"/>
                 <w:vanish w:val="false"/>
               </w:rPr>
+              <w:t>Introduction</w:t>
               <w:tab/>
               <w:t>3</w:t>
             </w:r>
@@ -482,13 +479,6 @@
             <w:r>
               <w:rPr>
                 <w:webHidden/>
-                <w:rStyle w:val="IndexLink"/>
-              </w:rPr>
-              <w:t>Overview</w:t>
-            </w:r>
-            <w:r>
-              <w:rPr>
-                <w:webHidden/>
               </w:rPr>
               <w:fldChar w:fldCharType="begin"/>
             </w:r>
@@ -506,9 +496,11 @@
             </w:r>
             <w:r>
               <w:rPr>
+                <w:webHidden/>
                 <w:rStyle w:val="IndexLink"/>
                 <w:vanish w:val="false"/>
               </w:rPr>
+              <w:t>Overview</w:t>
               <w:tab/>
               <w:t>3</w:t>
             </w:r>
@@ -535,13 +527,6 @@
             <w:r>
               <w:rPr>
                 <w:webHidden/>
-                <w:rStyle w:val="IndexLink"/>
-              </w:rPr>
-              <w:t>Motivation</w:t>
-            </w:r>
-            <w:r>
-              <w:rPr>
-                <w:webHidden/>
               </w:rPr>
               <w:fldChar w:fldCharType="begin"/>
             </w:r>
@@ -559,9 +544,11 @@
             </w:r>
             <w:r>
               <w:rPr>
+                <w:webHidden/>
                 <w:rStyle w:val="IndexLink"/>
                 <w:vanish w:val="false"/>
               </w:rPr>
+              <w:t>Motivation</w:t>
               <w:tab/>
               <w:t>4</w:t>
             </w:r>
@@ -588,13 +575,6 @@
             <w:r>
               <w:rPr>
                 <w:webHidden/>
-                <w:rStyle w:val="IndexLink"/>
-              </w:rPr>
-              <w:t>Target Audience</w:t>
-            </w:r>
-            <w:r>
-              <w:rPr>
-                <w:webHidden/>
               </w:rPr>
               <w:fldChar w:fldCharType="begin"/>
             </w:r>
@@ -612,9 +592,11 @@
             </w:r>
             <w:r>
               <w:rPr>
+                <w:webHidden/>
                 <w:rStyle w:val="IndexLink"/>
                 <w:vanish w:val="false"/>
               </w:rPr>
+              <w:t>Target Audience</w:t>
               <w:tab/>
               <w:t>4</w:t>
             </w:r>
@@ -641,13 +623,6 @@
             <w:r>
               <w:rPr>
                 <w:webHidden/>
-                <w:rStyle w:val="IndexLink"/>
-              </w:rPr>
-              <w:t>Inspiration</w:t>
-            </w:r>
-            <w:r>
-              <w:rPr>
-                <w:webHidden/>
               </w:rPr>
               <w:fldChar w:fldCharType="begin"/>
             </w:r>
@@ -665,9 +640,11 @@
             </w:r>
             <w:r>
               <w:rPr>
+                <w:webHidden/>
                 <w:rStyle w:val="IndexLink"/>
                 <w:vanish w:val="false"/>
               </w:rPr>
+              <w:t>Inspiration</w:t>
               <w:tab/>
               <w:t>4</w:t>
             </w:r>
@@ -694,13 +671,6 @@
             <w:r>
               <w:rPr>
                 <w:webHidden/>
-                <w:rStyle w:val="IndexLink"/>
-              </w:rPr>
-              <w:t>Dataset</w:t>
-            </w:r>
-            <w:r>
-              <w:rPr>
-                <w:webHidden/>
               </w:rPr>
               <w:fldChar w:fldCharType="begin"/>
             </w:r>
@@ -718,9 +688,11 @@
             </w:r>
             <w:r>
               <w:rPr>
+                <w:webHidden/>
                 <w:rStyle w:val="IndexLink"/>
                 <w:vanish w:val="false"/>
               </w:rPr>
+              <w:t>Dataset</w:t>
               <w:tab/>
               <w:t>5</w:t>
             </w:r>
@@ -747,13 +719,6 @@
             <w:r>
               <w:rPr>
                 <w:webHidden/>
-                <w:rStyle w:val="IndexLink"/>
-              </w:rPr>
-              <w:t>Exploratory Data Analysis</w:t>
-            </w:r>
-            <w:r>
-              <w:rPr>
-                <w:webHidden/>
               </w:rPr>
               <w:fldChar w:fldCharType="begin"/>
             </w:r>
@@ -771,9 +736,11 @@
             </w:r>
             <w:r>
               <w:rPr>
+                <w:webHidden/>
                 <w:rStyle w:val="IndexLink"/>
                 <w:vanish w:val="false"/>
               </w:rPr>
+              <w:t>Exploratory Data Analysis</w:t>
               <w:tab/>
               <w:t>5</w:t>
             </w:r>
@@ -800,13 +767,6 @@
             <w:r>
               <w:rPr>
                 <w:webHidden/>
-                <w:rStyle w:val="IndexLink"/>
-              </w:rPr>
-              <w:t>Popularity of Articles</w:t>
-            </w:r>
-            <w:r>
-              <w:rPr>
-                <w:webHidden/>
               </w:rPr>
               <w:fldChar w:fldCharType="begin"/>
             </w:r>
@@ -824,9 +784,11 @@
             </w:r>
             <w:r>
               <w:rPr>
+                <w:webHidden/>
                 <w:rStyle w:val="IndexLink"/>
                 <w:vanish w:val="false"/>
               </w:rPr>
+              <w:t>Popularity of Articles</w:t>
               <w:tab/>
               <w:t>7</w:t>
             </w:r>
@@ -853,13 +815,6 @@
             <w:r>
               <w:rPr>
                 <w:webHidden/>
-                <w:rStyle w:val="IndexLink"/>
-              </w:rPr>
-              <w:t>Spikes in Visitor Counts</w:t>
-            </w:r>
-            <w:r>
-              <w:rPr>
-                <w:webHidden/>
               </w:rPr>
               <w:fldChar w:fldCharType="begin"/>
             </w:r>
@@ -877,9 +832,11 @@
             </w:r>
             <w:r>
               <w:rPr>
+                <w:webHidden/>
                 <w:rStyle w:val="IndexLink"/>
                 <w:vanish w:val="false"/>
               </w:rPr>
+              <w:t>Spikes in Visitor Counts</w:t>
               <w:tab/>
               <w:t>7</w:t>
             </w:r>
@@ -906,13 +863,6 @@
             <w:r>
               <w:rPr>
                 <w:webHidden/>
-                <w:rStyle w:val="IndexLink"/>
-              </w:rPr>
-              <w:t>Design Concepts</w:t>
-            </w:r>
-            <w:r>
-              <w:rPr>
-                <w:webHidden/>
               </w:rPr>
               <w:fldChar w:fldCharType="begin"/>
             </w:r>
@@ -930,9 +880,11 @@
             </w:r>
             <w:r>
               <w:rPr>
+                <w:webHidden/>
                 <w:rStyle w:val="IndexLink"/>
                 <w:vanish w:val="false"/>
               </w:rPr>
+              <w:t>Design Concepts</w:t>
               <w:tab/>
               <w:t>8</w:t>
             </w:r>
@@ -959,13 +911,6 @@
             <w:r>
               <w:rPr>
                 <w:webHidden/>
-                <w:rStyle w:val="IndexLink"/>
-              </w:rPr>
-              <w:t>Initial Design</w:t>
-            </w:r>
-            <w:r>
-              <w:rPr>
-                <w:webHidden/>
               </w:rPr>
               <w:fldChar w:fldCharType="begin"/>
             </w:r>
@@ -983,9 +928,11 @@
             </w:r>
             <w:r>
               <w:rPr>
+                <w:webHidden/>
                 <w:rStyle w:val="IndexLink"/>
                 <w:vanish w:val="false"/>
               </w:rPr>
+              <w:t>Initial Design</w:t>
               <w:tab/>
               <w:t>8</w:t>
             </w:r>
@@ -1012,13 +959,6 @@
             <w:r>
               <w:rPr>
                 <w:webHidden/>
-                <w:rStyle w:val="IndexLink"/>
-              </w:rPr>
-              <w:t>Deviation from Initial Ideas</w:t>
-            </w:r>
-            <w:r>
-              <w:rPr>
-                <w:webHidden/>
               </w:rPr>
               <w:fldChar w:fldCharType="begin"/>
             </w:r>
@@ -1036,9 +976,11 @@
             </w:r>
             <w:r>
               <w:rPr>
+                <w:webHidden/>
                 <w:rStyle w:val="IndexLink"/>
                 <w:vanish w:val="false"/>
               </w:rPr>
+              <w:t>Deviation from Initial Ideas</w:t>
               <w:tab/>
               <w:t>11</w:t>
             </w:r>
@@ -1065,13 +1007,6 @@
             <w:r>
               <w:rPr>
                 <w:webHidden/>
-                <w:rStyle w:val="IndexLink"/>
-              </w:rPr>
-              <w:t>World map</w:t>
-            </w:r>
-            <w:r>
-              <w:rPr>
-                <w:webHidden/>
               </w:rPr>
               <w:fldChar w:fldCharType="begin"/>
             </w:r>
@@ -1089,9 +1024,11 @@
             </w:r>
             <w:r>
               <w:rPr>
+                <w:webHidden/>
                 <w:rStyle w:val="IndexLink"/>
                 <w:vanish w:val="false"/>
               </w:rPr>
+              <w:t>World map</w:t>
               <w:tab/>
               <w:t>11</w:t>
             </w:r>
@@ -1120,13 +1057,6 @@
             <w:r>
               <w:rPr>
                 <w:webHidden/>
-                <w:rStyle w:val="IndexLink"/>
-              </w:rPr>
-              <w:t>Implementation Model</w:t>
-            </w:r>
-            <w:r>
-              <w:rPr>
-                <w:webHidden/>
               </w:rPr>
               <w:fldChar w:fldCharType="begin"/>
             </w:r>
@@ -1144,9 +1074,11 @@
             </w:r>
             <w:r>
               <w:rPr>
+                <w:webHidden/>
                 <w:rStyle w:val="IndexLink"/>
                 <w:vanish w:val="false"/>
               </w:rPr>
+              <w:t>Implementation Model</w:t>
               <w:tab/>
               <w:t>11</w:t>
             </w:r>
@@ -1174,6 +1106,7 @@
               <w:rPr>
                 <w:webHidden/>
                 <w:rStyle w:val="IndexLink"/>
+                <w:vanish w:val="false"/>
                 <w:lang w:val="en-US"/>
               </w:rPr>
               <w:t>Popularity</w:t>
@@ -1228,6 +1161,7 @@
               <w:rPr>
                 <w:webHidden/>
                 <w:rStyle w:val="IndexLink"/>
+                <w:vanish w:val="false"/>
                 <w:lang w:val="en-US"/>
               </w:rPr>
               <w:t>News</w:t>
@@ -1281,13 +1215,6 @@
             <w:r>
               <w:rPr>
                 <w:webHidden/>
-                <w:rStyle w:val="IndexLink"/>
-              </w:rPr>
-              <w:t>Implementation</w:t>
-            </w:r>
-            <w:r>
-              <w:rPr>
-                <w:webHidden/>
               </w:rPr>
               <w:fldChar w:fldCharType="begin"/>
             </w:r>
@@ -1305,9 +1232,11 @@
             </w:r>
             <w:r>
               <w:rPr>
+                <w:webHidden/>
                 <w:rStyle w:val="IndexLink"/>
                 <w:vanish w:val="false"/>
               </w:rPr>
+              <w:t>Implementation</w:t>
               <w:tab/>
               <w:t>11</w:t>
             </w:r>
@@ -2068,97 +1997,7 @@
           <w:szCs w:val="24"/>
           <w:lang w:val="en-US"/>
         </w:rPr>
-        <w:t xml:space="preserve">We used </w:t>
-      </w:r>
-      <w:r>
-        <w:rPr>
-          <w:color w:val="000000" w:themeColor="text1"/>
-          <w:sz w:val="24"/>
-          <w:szCs w:val="24"/>
-          <w:lang w:val="en-US"/>
-        </w:rPr>
-        <w:t xml:space="preserve">a </w:t>
-      </w:r>
-      <w:r>
-        <w:rPr>
-          <w:color w:val="000000" w:themeColor="text1"/>
-          <w:sz w:val="24"/>
-          <w:szCs w:val="24"/>
-          <w:lang w:val="en-US"/>
-        </w:rPr>
-        <w:t xml:space="preserve">Wikipedia dataset originally retrieved from </w:t>
-      </w:r>
-      <w:r>
-        <w:rPr>
-          <w:color w:val="000000" w:themeColor="text1"/>
-          <w:sz w:val="24"/>
-          <w:szCs w:val="24"/>
-          <w:lang w:val="en-US"/>
-        </w:rPr>
-        <w:t>the</w:t>
-      </w:r>
-      <w:r>
-        <w:rPr>
-          <w:color w:val="000000" w:themeColor="text1"/>
-          <w:sz w:val="24"/>
-          <w:szCs w:val="24"/>
-          <w:lang w:val="en-US"/>
-        </w:rPr>
-        <w:t xml:space="preserve"> SNAP repository. This is a website containing human navigation paths on Wikipedia that were collected through human-computer interaction </w:t>
-      </w:r>
-      <w:r>
-        <w:rPr>
-          <w:color w:val="000000" w:themeColor="text1"/>
-          <w:sz w:val="24"/>
-          <w:szCs w:val="24"/>
-          <w:lang w:val="en-US"/>
-        </w:rPr>
-        <w:t>within a</w:t>
-      </w:r>
-      <w:r>
-        <w:rPr>
-          <w:color w:val="000000" w:themeColor="text1"/>
-          <w:sz w:val="24"/>
-          <w:szCs w:val="24"/>
-          <w:lang w:val="en-US"/>
-        </w:rPr>
-        <w:t xml:space="preserve"> game called Wikispeedia. In the game, players received pairs of Wikipedia articles and had to reach one </w:t>
-      </w:r>
-      <w:r>
-        <w:rPr>
-          <w:color w:val="000000" w:themeColor="text1"/>
-          <w:sz w:val="24"/>
-          <w:szCs w:val="24"/>
-          <w:lang w:val="en-US"/>
-        </w:rPr>
-        <w:t xml:space="preserve">article </w:t>
-      </w:r>
-      <w:r>
-        <w:rPr>
-          <w:color w:val="000000" w:themeColor="text1"/>
-          <w:sz w:val="24"/>
-          <w:szCs w:val="24"/>
-          <w:lang w:val="en-US"/>
-        </w:rPr>
-        <w:t xml:space="preserve">from the other through Wikipedia links between them.  The dataset provided consists of 4604 different articles.  For the purpose of our project, we </w:t>
-      </w:r>
-      <w:r>
-        <w:rPr>
-          <w:color w:val="000000" w:themeColor="text1"/>
-          <w:sz w:val="24"/>
-          <w:szCs w:val="24"/>
-          <w:lang w:val="en-US"/>
-        </w:rPr>
-        <w:t>cleaned and extracted relevant information</w:t>
-      </w:r>
-      <w:r>
-        <w:rPr>
-          <w:color w:val="000000" w:themeColor="text1"/>
-          <w:sz w:val="24"/>
-          <w:szCs w:val="24"/>
-          <w:lang w:val="en-US"/>
-        </w:rPr>
-        <w:t xml:space="preserve"> from the above-mentioned website, consisting of names of articles, their categories and linkage information in the form of an adjacency matrix.</w:t>
+        <w:t>We used a Wikipedia dataset originally retrieved from the SNAP repository. This is a website containing human navigation paths on Wikipedia that were collected through human-computer interaction within a game called Wikispeedia. In the game, players received pairs of Wikipedia articles and had to reach one article from the other through Wikipedia links between them.  The dataset provided consists of 4604 different articles.  For the purpose of our project, we cleaned and extracted relevant information from the above-mentioned website, consisting of names of articles, their categories and linkage information in the form of an adjacency matrix.</w:t>
       </w:r>
     </w:p>
     <w:p>
@@ -2174,115 +2013,7 @@
           <w:szCs w:val="24"/>
           <w:lang w:val="en-US"/>
         </w:rPr>
-        <w:t xml:space="preserve">Since the goal of our project was to identify popularity, </w:t>
-      </w:r>
-      <w:r>
-        <w:rPr>
-          <w:color w:val="000000" w:themeColor="text1"/>
-          <w:sz w:val="24"/>
-          <w:szCs w:val="24"/>
-          <w:lang w:val="en-US"/>
-        </w:rPr>
-        <w:t xml:space="preserve">we looked for </w:t>
-      </w:r>
-      <w:r>
-        <w:rPr>
-          <w:color w:val="000000" w:themeColor="text1"/>
-          <w:sz w:val="24"/>
-          <w:szCs w:val="24"/>
-          <w:lang w:val="en-US"/>
-        </w:rPr>
-        <w:t xml:space="preserve">spikes in </w:t>
-      </w:r>
-      <w:r>
-        <w:rPr>
-          <w:color w:val="000000" w:themeColor="text1"/>
-          <w:sz w:val="24"/>
-          <w:szCs w:val="24"/>
-          <w:lang w:val="en-US"/>
-        </w:rPr>
-        <w:t xml:space="preserve">the number of visits </w:t>
-      </w:r>
-      <w:r>
-        <w:rPr>
-          <w:color w:val="000000" w:themeColor="text1"/>
-          <w:sz w:val="24"/>
-          <w:szCs w:val="24"/>
-          <w:lang w:val="en-US"/>
-        </w:rPr>
-        <w:t>and link</w:t>
-      </w:r>
-      <w:r>
-        <w:rPr>
-          <w:color w:val="000000" w:themeColor="text1"/>
-          <w:sz w:val="24"/>
-          <w:szCs w:val="24"/>
-          <w:lang w:val="en-US"/>
-        </w:rPr>
-        <w:t>ed</w:t>
-      </w:r>
-      <w:r>
-        <w:rPr>
-          <w:color w:val="000000" w:themeColor="text1"/>
-          <w:sz w:val="24"/>
-          <w:szCs w:val="24"/>
-          <w:lang w:val="en-US"/>
-        </w:rPr>
-        <w:t xml:space="preserve"> those occurrences with the corresponding events in </w:t>
-      </w:r>
-      <w:r>
-        <w:rPr>
-          <w:color w:val="000000" w:themeColor="text1"/>
-          <w:sz w:val="24"/>
-          <w:szCs w:val="24"/>
-          <w:lang w:val="en-US"/>
-        </w:rPr>
-        <w:t xml:space="preserve">the </w:t>
-      </w:r>
-      <w:r>
-        <w:rPr>
-          <w:color w:val="000000" w:themeColor="text1"/>
-          <w:sz w:val="24"/>
-          <w:szCs w:val="24"/>
-          <w:lang w:val="en-US"/>
-        </w:rPr>
-        <w:t xml:space="preserve">real world for visualization, we could have used an arbitrary sample from the millions of Wikipedia articles as long as we could identify unusual activities caused by external factors. Therefore, we deemed </w:t>
-      </w:r>
-      <w:r>
-        <w:rPr>
-          <w:color w:val="000000" w:themeColor="text1"/>
-          <w:sz w:val="24"/>
-          <w:szCs w:val="24"/>
-          <w:lang w:val="en-US"/>
-        </w:rPr>
-        <w:t xml:space="preserve">the </w:t>
-      </w:r>
-      <w:r>
-        <w:rPr>
-          <w:color w:val="000000" w:themeColor="text1"/>
-          <w:sz w:val="24"/>
-          <w:szCs w:val="24"/>
-          <w:lang w:val="en-US"/>
-        </w:rPr>
-        <w:t xml:space="preserve">obtained articles that we were kindly provided by Mr. </w:t>
-      </w:r>
-      <w:r>
-        <w:rPr>
-          <w:color w:val="000000" w:themeColor="text1"/>
-          <w:sz w:val="24"/>
-          <w:szCs w:val="24"/>
-          <w:lang w:val="en-US"/>
-        </w:rPr>
-        <w:t>Raymond</w:t>
-      </w:r>
-      <w:r>
-        <w:rPr>
-          <w:color w:val="000000" w:themeColor="text1"/>
-          <w:sz w:val="24"/>
-          <w:szCs w:val="24"/>
-          <w:lang w:val="en-US"/>
-        </w:rPr>
-        <w:t xml:space="preserve"> as sufficient. </w:t>
+        <w:t xml:space="preserve">Since the goal of our project was to identify popularity, we looked for spikes in the number of visits and linked those occurrences with the corresponding events in the real world for visualization, we could have used an arbitrary sample from the millions of Wikipedia articles as long as we could identify unusual activities caused by external factors. Therefore, we deemed the obtained articles that we were kindly provided by Mr. Raymond as sufficient. </w:t>
       </w:r>
     </w:p>
     <w:p>
@@ -2303,43 +2034,7 @@
           <w:szCs w:val="24"/>
           <w:lang w:val="en-US"/>
         </w:rPr>
-        <w:t xml:space="preserve">Additionally, we queried </w:t>
-      </w:r>
-      <w:r>
-        <w:rPr>
-          <w:color w:val="000000" w:themeColor="text1"/>
-          <w:sz w:val="24"/>
-          <w:szCs w:val="24"/>
-          <w:lang w:val="en-US"/>
-        </w:rPr>
-        <w:t xml:space="preserve">the </w:t>
-      </w:r>
-      <w:r>
-        <w:rPr>
-          <w:color w:val="000000" w:themeColor="text1"/>
-          <w:sz w:val="24"/>
-          <w:szCs w:val="24"/>
-          <w:lang w:val="en-US"/>
-        </w:rPr>
-        <w:t xml:space="preserve">number of visits for all days in 2017 for all articles in our dataset from Wikipedia API. This information served as </w:t>
-      </w:r>
-      <w:r>
-        <w:rPr>
-          <w:color w:val="000000" w:themeColor="text1"/>
-          <w:sz w:val="24"/>
-          <w:szCs w:val="24"/>
-          <w:lang w:val="en-US"/>
-        </w:rPr>
-        <w:t xml:space="preserve">the </w:t>
-      </w:r>
-      <w:r>
-        <w:rPr>
-          <w:color w:val="000000" w:themeColor="text1"/>
-          <w:sz w:val="24"/>
-          <w:szCs w:val="24"/>
-          <w:lang w:val="en-US"/>
-        </w:rPr>
-        <w:t>basis for popularity and spike detection.</w:t>
+        <w:t>Additionally, we queried the number of visits for all days in 2017 for all articles in our dataset from Wikipedia API. This information served as the basis for popularity and spike detection.</w:t>
       </w:r>
     </w:p>
     <w:p>
@@ -2355,43 +2050,7 @@
           <w:szCs w:val="24"/>
           <w:lang w:val="en-US"/>
         </w:rPr>
-        <w:t xml:space="preserve">Furthermore, </w:t>
-      </w:r>
-      <w:r>
-        <w:rPr>
-          <w:color w:val="000000" w:themeColor="text1"/>
-          <w:sz w:val="24"/>
-          <w:szCs w:val="24"/>
-          <w:lang w:val="en-US"/>
-        </w:rPr>
-        <w:t xml:space="preserve">the </w:t>
-      </w:r>
-      <w:r>
-        <w:rPr>
-          <w:color w:val="000000" w:themeColor="text1"/>
-          <w:sz w:val="24"/>
-          <w:szCs w:val="24"/>
-          <w:lang w:val="en-US"/>
-        </w:rPr>
-        <w:t xml:space="preserve">dataset linking spikes of specific articles with news was created manually by us for the project. We built </w:t>
-      </w:r>
-      <w:r>
-        <w:rPr>
-          <w:color w:val="000000" w:themeColor="text1"/>
-          <w:sz w:val="24"/>
-          <w:szCs w:val="24"/>
-          <w:lang w:val="en-US"/>
-        </w:rPr>
-        <w:t>a</w:t>
-      </w:r>
-      <w:r>
-        <w:rPr>
-          <w:color w:val="000000" w:themeColor="text1"/>
-          <w:sz w:val="24"/>
-          <w:szCs w:val="24"/>
-          <w:lang w:val="en-US"/>
-        </w:rPr>
-        <w:t xml:space="preserve"> dataset of around 200 entries specifying article name, event type, date and source (if applicable) of the event.</w:t>
+        <w:t>Furthermore, the dataset linking spikes of specific articles with news was created manually by us for the project. We built a dataset of around 200 entries specifying article name, event type, date and source (if applicable) of the event.</w:t>
       </w:r>
     </w:p>
     <w:p>
@@ -2412,25 +2071,7 @@
           <w:szCs w:val="24"/>
           <w:lang w:val="en-US"/>
         </w:rPr>
-        <w:t xml:space="preserve">Prior to discussing design choices, we think we should briefly introduce </w:t>
-      </w:r>
-      <w:r>
-        <w:rPr>
-          <w:color w:val="000000" w:themeColor="text1"/>
-          <w:sz w:val="24"/>
-          <w:szCs w:val="24"/>
-          <w:lang w:val="en-US"/>
-        </w:rPr>
-        <w:t xml:space="preserve">the </w:t>
-      </w:r>
-      <w:r>
-        <w:rPr>
-          <w:color w:val="000000" w:themeColor="text1"/>
-          <w:sz w:val="24"/>
-          <w:szCs w:val="24"/>
-          <w:lang w:val="en-US"/>
-        </w:rPr>
-        <w:t>main characteristics and descriptive statistics of our data for the purpose of making further sections more comprehensible and insightful. As well as explain how we measure popularity and identify articles with unusually high visitor counts compared to their baseline.</w:t>
+        <w:t>Prior to discussing design choices, we think we should briefly introduce the main characteristics and descriptive statistics of our data for the purpose of making further sections more comprehensible and insightful. As well as explain how we measure popularity and identify articles with unusually high visitor counts compared to their baseline.</w:t>
       </w:r>
     </w:p>
     <w:p>
@@ -2639,7 +2280,7 @@
       <w:r>
         <w:rPr/>
         <w:drawing>
-          <wp:inline distT="0" distB="3810" distL="0" distR="0">
+          <wp:inline distT="0" distB="0" distL="0" distR="0">
             <wp:extent cx="3075940" cy="3082925"/>
             <wp:effectExtent l="0" t="0" r="0" b="0"/>
             <wp:docPr id="1" name="Picture 2" descr=""/>
@@ -2733,7 +2374,7 @@
       <w:r>
         <w:rPr/>
         <w:drawing>
-          <wp:inline distT="0" distB="9525" distL="0" distR="0">
+          <wp:inline distT="0" distB="0" distL="0" distR="0">
             <wp:extent cx="5943600" cy="2105025"/>
             <wp:effectExtent l="0" t="0" r="0" b="0"/>
             <wp:docPr id="2" name="Picture 4" descr=""/>
@@ -3073,7 +2714,7 @@
       <w:r>
         <w:rPr/>
         <w:drawing>
-          <wp:inline distT="0" distB="8255" distL="0" distR="0">
+          <wp:inline distT="0" distB="0" distL="0" distR="0">
             <wp:extent cx="5553075" cy="3592195"/>
             <wp:effectExtent l="0" t="0" r="0" b="0"/>
             <wp:docPr id="3" name="Picture 5" descr=""/>
@@ -3263,7 +2904,7 @@
       <w:r>
         <w:rPr/>
         <w:drawing>
-          <wp:inline distT="0" distB="8890" distL="0" distR="0">
+          <wp:inline distT="0" distB="0" distL="0" distR="0">
             <wp:extent cx="5943600" cy="3724910"/>
             <wp:effectExtent l="0" t="0" r="0" b="0"/>
             <wp:docPr id="5" name="Picture 7" descr=""/>
@@ -3542,7 +3183,7 @@
         <w:docPartGallery w:val="Page Numbers (Bottom of Page)"/>
         <w:docPartUnique w:val="true"/>
       </w:docPartObj>
-      <w:id w:val="1773151665"/>
+      <w:id w:val="1419518488"/>
     </w:sdtPr>
     <w:sdtContent>
       <w:p>
@@ -3565,7 +3206,7 @@
         </w:r>
         <w:r>
           <w:rPr>
-            <w:rFonts w:eastAsia="" w:cs="" w:ascii="Calibri Light" w:hAnsi="Calibri Light" w:asciiTheme="majorHAnsi" w:cstheme="majorBidi" w:eastAsiaTheme="majorEastAsia" w:hAnsiTheme="majorHAnsi"/>
+            <w:rFonts w:eastAsia="" w:cs="" w:ascii="Calibri Light" w:hAnsi="Calibri Light"/>
             <w:sz w:val="28"/>
             <w:szCs w:val="28"/>
           </w:rPr>
@@ -3632,7 +3273,6 @@
     <w:rPrDefault>
       <w:rPr>
         <w:rFonts w:ascii="Calibri" w:hAnsi="Calibri" w:eastAsia="Calibri" w:cs="" w:asciiTheme="minorHAnsi" w:cstheme="minorBidi" w:eastAsiaTheme="minorHAnsi" w:hAnsiTheme="minorHAnsi"/>
-        <w:sz w:val="22"/>
         <w:szCs w:val="22"/>
         <w:lang w:val="en-US" w:eastAsia="en-US" w:bidi="ar-SA"/>
       </w:rPr>
@@ -4038,6 +3678,7 @@
   </w:style>
   <w:style w:type="paragraph" w:styleId="Heading1">
     <w:name w:val="Heading 1"/>
+    <w:basedOn w:val="Normal"/>
     <w:next w:val="Normal"/>
     <w:link w:val="Heading1Char"/>
     <w:uiPriority w:val="9"/>
@@ -4045,6 +3686,8 @@
     <w:rsid w:val="00443755"/>
     <w:pPr>
       <w:widowControl w:val="false"/>
+      <w:bidi w:val="0"/>
+      <w:jc w:val="left"/>
       <w:outlineLvl w:val="0"/>
     </w:pPr>
     <w:rPr>

</xml_diff>